<commit_message>
Added art references to Art folder and changed Pitch Document
</commit_message>
<xml_diff>
--- a/Documentation/HammerManPitchDocument.docx
+++ b/Documentation/HammerManPitchDocument.docx
@@ -290,7 +290,15 @@
       </w:pPr>
     </w:p>
     <w:p>
-      <w:r>
+      <w:pPr>
+        <w:rPr>
+          <w:b/>
+        </w:rPr>
+      </w:pPr>
+      <w:r>
+        <w:rPr>
+          <w:b/>
+        </w:rPr>
         <w:t>Vision Statement</w:t>
       </w:r>
     </w:p>
@@ -299,10 +307,7 @@
         <w:t>“Hammer Man”</w:t>
       </w:r>
       <w:r>
-        <w:t xml:space="preserve"> </w:t>
-      </w:r>
-      <w:r>
-        <w:t>ist ein</w:t>
+        <w:t xml:space="preserve"> ist ein</w:t>
       </w:r>
       <w:r>
         <w:t xml:space="preserve"> im </w:t>
@@ -445,6 +450,9 @@
         <w:t xml:space="preserve"> </w:t>
       </w:r>
       <w:r>
+        <w:t xml:space="preserve">Single-Screen, </w:t>
+      </w:r>
+      <w:r>
         <w:t xml:space="preserve">Action, </w:t>
       </w:r>
       <w:r>
@@ -454,10 +462,7 @@
         <w:t xml:space="preserve"> </w:t>
       </w:r>
       <w:r>
-        <w:t>Schnell,</w:t>
-      </w:r>
-      <w:r>
-        <w:t xml:space="preserve"> </w:t>
+        <w:t xml:space="preserve">Schnell, </w:t>
       </w:r>
       <w:proofErr w:type="spellStart"/>
       <w:r>
@@ -465,10 +470,7 @@
       </w:r>
       <w:proofErr w:type="spellEnd"/>
       <w:r>
-        <w:t>,</w:t>
-      </w:r>
-      <w:r>
-        <w:t xml:space="preserve"> Retro, </w:t>
+        <w:t xml:space="preserve">, Retro, </w:t>
       </w:r>
       <w:r>
         <w:t>80er,</w:t>
@@ -527,98 +529,55 @@
       </w:r>
     </w:p>
     <w:p>
-      <w:pPr>
-        <w:rPr>
-          <w:lang w:val="en-GB"/>
-        </w:rPr>
-      </w:pPr>
       <w:r>
         <w:rPr>
           <w:b/>
-          <w:lang w:val="en-GB"/>
         </w:rPr>
         <w:t>Style</w:t>
       </w:r>
       <w:r>
-        <w:rPr>
-          <w:lang w:val="en-GB"/>
-        </w:rPr>
         <w:t xml:space="preserve">: </w:t>
       </w:r>
       <w:r>
-        <w:rPr>
-          <w:lang w:val="en-GB"/>
-        </w:rPr>
         <w:tab/>
       </w:r>
       <w:r>
-        <w:rPr>
-          <w:lang w:val="en-GB"/>
-        </w:rPr>
         <w:tab/>
       </w:r>
       <w:r>
-        <w:rPr>
-          <w:lang w:val="en-GB"/>
-        </w:rPr>
         <w:tab/>
       </w:r>
       <w:r>
-        <w:rPr>
-          <w:lang w:val="en-GB"/>
-        </w:rPr>
         <w:t xml:space="preserve">Comic, </w:t>
       </w:r>
       <w:proofErr w:type="spellStart"/>
       <w:r>
-        <w:rPr>
-          <w:lang w:val="en-GB"/>
-        </w:rPr>
         <w:t>Pixel</w:t>
       </w:r>
       <w:r>
-        <w:rPr>
-          <w:lang w:val="en-GB"/>
-        </w:rPr>
         <w:t>art</w:t>
       </w:r>
       <w:proofErr w:type="spellEnd"/>
     </w:p>
     <w:p>
-      <w:pPr>
-        <w:rPr>
-          <w:lang w:val="en-GB"/>
-        </w:rPr>
-      </w:pPr>
+      <w:proofErr w:type="spellStart"/>
       <w:r>
         <w:rPr>
           <w:b/>
-          <w:lang w:val="en-GB"/>
         </w:rPr>
         <w:t>Platforms</w:t>
       </w:r>
-      <w:r>
-        <w:rPr>
-          <w:lang w:val="en-GB"/>
-        </w:rPr>
+      <w:proofErr w:type="spellEnd"/>
+      <w:r>
         <w:t xml:space="preserve">: </w:t>
       </w:r>
       <w:r>
-        <w:rPr>
-          <w:lang w:val="en-GB"/>
-        </w:rPr>
         <w:tab/>
       </w:r>
       <w:r>
-        <w:rPr>
-          <w:lang w:val="en-GB"/>
-        </w:rPr>
         <w:tab/>
       </w:r>
       <w:r>
-        <w:rPr>
-          <w:lang w:val="en-GB"/>
-        </w:rPr>
         <w:t>PC</w:t>
       </w:r>
     </w:p>
@@ -682,6 +641,46 @@
       <w:proofErr w:type="spellEnd"/>
       <w:r>
         <w:t>“ zerstören</w:t>
+      </w:r>
+    </w:p>
+    <w:p>
+      <w:pPr>
+        <w:ind w:left="2124" w:hanging="2124"/>
+      </w:pPr>
+    </w:p>
+    <w:p>
+      <w:pPr>
+        <w:ind w:left="2124" w:hanging="2124"/>
+      </w:pPr>
+      <w:r>
+        <w:rPr>
+          <w:b/>
+        </w:rPr>
+        <w:lastRenderedPageBreak/>
+        <w:t>Features</w:t>
+      </w:r>
+      <w:r>
+        <w:t>:</w:t>
+      </w:r>
+      <w:r>
+        <w:t xml:space="preserve"> </w:t>
+      </w:r>
+      <w:r>
+        <w:tab/>
+      </w:r>
+      <w:r>
+        <w:t xml:space="preserve">Gegner </w:t>
+      </w:r>
+      <w:proofErr w:type="spellStart"/>
+      <w:r>
+        <w:t>Spawnen</w:t>
+      </w:r>
+      <w:proofErr w:type="spellEnd"/>
+      <w:r>
+        <w:t xml:space="preserve">, Gegner Wellen, Bevölkerung beschützen, </w:t>
+      </w:r>
+      <w:r>
+        <w:t>Gegner verfolgen</w:t>
       </w:r>
     </w:p>
     <w:p>
@@ -690,41 +689,6 @@
       </w:pPr>
       <w:bookmarkStart w:id="0" w:name="_GoBack"/>
       <w:bookmarkEnd w:id="0"/>
-    </w:p>
-    <w:p>
-      <w:pPr>
-        <w:ind w:left="2124" w:hanging="2124"/>
-      </w:pPr>
-      <w:r>
-        <w:rPr>
-          <w:b/>
-        </w:rPr>
-        <w:lastRenderedPageBreak/>
-        <w:t>Features</w:t>
-      </w:r>
-      <w:r>
-        <w:t>:</w:t>
-      </w:r>
-      <w:r>
-        <w:t xml:space="preserve"> </w:t>
-      </w:r>
-      <w:r>
-        <w:tab/>
-      </w:r>
-      <w:r>
-        <w:t xml:space="preserve">Gegner </w:t>
-      </w:r>
-      <w:proofErr w:type="spellStart"/>
-      <w:r>
-        <w:t>Spawnen</w:t>
-      </w:r>
-      <w:proofErr w:type="spellEnd"/>
-      <w:r>
-        <w:t xml:space="preserve">, Gegner Wellen, Bevölkerung beschützen, </w:t>
-      </w:r>
-      <w:r>
-        <w:t xml:space="preserve">Gegner verfolgen, </w:t>
-      </w:r>
     </w:p>
     <w:sectPr>
       <w:pgSz w:w="11906" w:h="16838"/>

</xml_diff>

<commit_message>
Word on PPP, collected pictures
</commit_message>
<xml_diff>
--- a/Documentation/HammerManPitchDocument.docx
+++ b/Documentation/HammerManPitchDocument.docx
@@ -5,34 +5,32 @@
     <w:p>
       <w:pPr>
         <w:pStyle w:val="Titel"/>
-      </w:pPr>
-      <w:r>
+        <w:rPr>
+          <w:lang w:val="en-GB"/>
+        </w:rPr>
+      </w:pPr>
+      <w:r>
+        <w:rPr>
+          <w:lang w:val="en-GB"/>
+        </w:rPr>
         <w:t>Hammer Man</w:t>
       </w:r>
     </w:p>
     <w:p>
       <w:pPr>
         <w:pStyle w:val="Untertitel"/>
-        <w:rPr>
-          <w:lang w:val="de-DE"/>
-        </w:rPr>
-      </w:pPr>
-      <w:proofErr w:type="spellStart"/>
-      <w:r>
-        <w:rPr>
-          <w:lang w:val="de-DE"/>
-        </w:rPr>
-        <w:t>It‘s</w:t>
-      </w:r>
-      <w:proofErr w:type="spellEnd"/>
-      <w:r>
-        <w:rPr>
-          <w:lang w:val="de-DE"/>
-        </w:rPr>
-        <w:t xml:space="preserve"> Hammer Time!</w:t>
-      </w:r>
-    </w:p>
-    <w:p/>
+      </w:pPr>
+      <w:r>
+        <w:t>It‘s Hammer Time!</w:t>
+      </w:r>
+    </w:p>
+    <w:p>
+      <w:pPr>
+        <w:rPr>
+          <w:lang w:val="en-GB"/>
+        </w:rPr>
+      </w:pPr>
+    </w:p>
     <w:p>
       <w:pPr>
         <w:jc w:val="center"/>
@@ -240,7 +238,10 @@
         <w:t xml:space="preserve"> Stil</w:t>
       </w:r>
       <w:r>
-        <w:t xml:space="preserve"> gehaltenen Action </w:t>
+        <w:t xml:space="preserve"> gehaltener</w:t>
+      </w:r>
+      <w:r>
+        <w:t xml:space="preserve"> Action </w:t>
       </w:r>
       <w:proofErr w:type="spellStart"/>
       <w:r>
@@ -588,6 +589,36 @@
       <w:pPr>
         <w:ind w:left="2124" w:hanging="2124"/>
       </w:pPr>
+      <w:r>
+        <w:rPr>
+          <w:b/>
+        </w:rPr>
+        <w:t>Technologien</w:t>
+      </w:r>
+      <w:r>
+        <w:t>:</w:t>
+      </w:r>
+      <w:r>
+        <w:tab/>
+      </w:r>
+      <w:proofErr w:type="spellStart"/>
+      <w:r>
+        <w:t>Unity</w:t>
+      </w:r>
+      <w:proofErr w:type="spellEnd"/>
+      <w:r>
+        <w:t xml:space="preserve">, </w:t>
+      </w:r>
+      <w:proofErr w:type="spellStart"/>
+      <w:r>
+        <w:t>Piskel</w:t>
+      </w:r>
+      <w:proofErr w:type="spellEnd"/>
+    </w:p>
+    <w:p>
+      <w:pPr>
+        <w:ind w:left="2124" w:hanging="2124"/>
+      </w:pPr>
     </w:p>
     <w:p>
       <w:pPr>
@@ -595,342 +626,114 @@
         <w:spacing w:after="0"/>
         <w:rPr>
           <w:color w:val="808080" w:themeColor="background1" w:themeShade="80"/>
+          <w:lang w:val="en-GB"/>
         </w:rPr>
       </w:pPr>
       <w:r>
         <w:rPr>
           <w:color w:val="808080" w:themeColor="background1" w:themeShade="80"/>
-        </w:rPr>
-        <w:t xml:space="preserve">The </w:t>
+          <w:lang w:val="en-GB"/>
+        </w:rPr>
+        <w:t xml:space="preserve">The empowering and satisfying experience </w:t>
+      </w:r>
+      <w:r>
+        <w:rPr>
+          <w:color w:val="808080" w:themeColor="background1" w:themeShade="80"/>
+          <w:lang w:val="en-GB"/>
+        </w:rPr>
+        <w:t xml:space="preserve">of hunting down and </w:t>
       </w:r>
       <w:proofErr w:type="spellStart"/>
       <w:r>
         <w:rPr>
           <w:color w:val="808080" w:themeColor="background1" w:themeShade="80"/>
-        </w:rPr>
-        <w:t>empowering</w:t>
+          <w:lang w:val="en-GB"/>
+        </w:rPr>
+        <w:t>spectically</w:t>
       </w:r>
       <w:proofErr w:type="spellEnd"/>
       <w:r>
         <w:rPr>
           <w:color w:val="808080" w:themeColor="background1" w:themeShade="80"/>
+          <w:lang w:val="en-GB"/>
         </w:rPr>
         <w:t xml:space="preserve"> </w:t>
       </w:r>
+      <w:r>
+        <w:rPr>
+          <w:color w:val="808080" w:themeColor="background1" w:themeShade="80"/>
+          <w:lang w:val="en-GB"/>
+        </w:rPr>
+        <w:t xml:space="preserve">obliterating </w:t>
+      </w:r>
       <w:proofErr w:type="spellStart"/>
       <w:r>
         <w:rPr>
           <w:color w:val="808080" w:themeColor="background1" w:themeShade="80"/>
-        </w:rPr>
-        <w:t>and</w:t>
+          <w:lang w:val="en-GB"/>
+        </w:rPr>
+        <w:t>hords</w:t>
       </w:r>
       <w:proofErr w:type="spellEnd"/>
       <w:r>
         <w:rPr>
           <w:color w:val="808080" w:themeColor="background1" w:themeShade="80"/>
-        </w:rPr>
+          <w:lang w:val="en-GB"/>
+        </w:rPr>
+        <w:t xml:space="preserve"> of robots and overcoming their seemingly endless attacks just in time to save civilisation.</w:t>
+      </w:r>
+    </w:p>
+    <w:p>
+      <w:pPr>
+        <w:rPr>
+          <w:lang w:val="en-GB"/>
+        </w:rPr>
+      </w:pPr>
+    </w:p>
+    <w:p>
+      <w:pPr>
+        <w:rPr>
+          <w:b/>
+        </w:rPr>
+      </w:pPr>
+      <w:r>
+        <w:rPr>
+          <w:b/>
+        </w:rPr>
+        <w:t>Wo liegt der Spaß</w:t>
+      </w:r>
+    </w:p>
+    <w:p>
+      <w:r>
+        <w:t xml:space="preserve">Das ermächtigende und befriedigende </w:t>
+      </w:r>
+      <w:r>
+        <w:t>Gefühl</w:t>
+      </w:r>
+      <w:r>
+        <w:t>,</w:t>
+      </w:r>
+      <w:r>
+        <w:t xml:space="preserve"> in einem rasenden Tempo</w:t>
+      </w:r>
+      <w:r>
         <w:t xml:space="preserve"> </w:t>
       </w:r>
-      <w:proofErr w:type="spellStart"/>
-      <w:r>
-        <w:rPr>
-          <w:color w:val="808080" w:themeColor="background1" w:themeShade="80"/>
-        </w:rPr>
-        <w:t>satisfying</w:t>
-      </w:r>
-      <w:proofErr w:type="spellEnd"/>
-      <w:r>
-        <w:rPr>
-          <w:color w:val="808080" w:themeColor="background1" w:themeShade="80"/>
-        </w:rPr>
+      <w:r>
+        <w:t>Horden von Robotern zu jagen</w:t>
+      </w:r>
+      <w:r>
+        <w:t xml:space="preserve"> und</w:t>
+      </w:r>
+      <w:r>
+        <w:t xml:space="preserve"> sie auf spektakuläre Weise </w:t>
+      </w:r>
+      <w:r>
+        <w:t>mit einem riesigen Hammer zu zerschmettern.</w:t>
+      </w:r>
+      <w:r>
         <w:t xml:space="preserve"> </w:t>
       </w:r>
-      <w:proofErr w:type="spellStart"/>
-      <w:r>
-        <w:rPr>
-          <w:color w:val="808080" w:themeColor="background1" w:themeShade="80"/>
-        </w:rPr>
-        <w:t>experience</w:t>
-      </w:r>
-      <w:proofErr w:type="spellEnd"/>
-      <w:r>
-        <w:rPr>
-          <w:color w:val="808080" w:themeColor="background1" w:themeShade="80"/>
-        </w:rPr>
-        <w:t xml:space="preserve"> </w:t>
-      </w:r>
-      <w:proofErr w:type="spellStart"/>
-      <w:r>
-        <w:rPr>
-          <w:color w:val="808080" w:themeColor="background1" w:themeShade="80"/>
-        </w:rPr>
-        <w:t>of</w:t>
-      </w:r>
-      <w:proofErr w:type="spellEnd"/>
-      <w:r>
-        <w:rPr>
-          <w:color w:val="808080" w:themeColor="background1" w:themeShade="80"/>
-        </w:rPr>
-        <w:t xml:space="preserve"> </w:t>
-      </w:r>
-      <w:proofErr w:type="spellStart"/>
-      <w:r>
-        <w:rPr>
-          <w:color w:val="808080" w:themeColor="background1" w:themeShade="80"/>
-        </w:rPr>
-        <w:t>hunting</w:t>
-      </w:r>
-      <w:proofErr w:type="spellEnd"/>
-      <w:r>
-        <w:rPr>
-          <w:color w:val="808080" w:themeColor="background1" w:themeShade="80"/>
-        </w:rPr>
-        <w:t xml:space="preserve"> down </w:t>
-      </w:r>
-      <w:proofErr w:type="spellStart"/>
-      <w:r>
-        <w:rPr>
-          <w:color w:val="808080" w:themeColor="background1" w:themeShade="80"/>
-        </w:rPr>
-        <w:t>and</w:t>
-      </w:r>
-      <w:proofErr w:type="spellEnd"/>
-      <w:r>
-        <w:rPr>
-          <w:color w:val="808080" w:themeColor="background1" w:themeShade="80"/>
-        </w:rPr>
-        <w:t xml:space="preserve"> </w:t>
-      </w:r>
-      <w:proofErr w:type="spellStart"/>
-      <w:r>
-        <w:rPr>
-          <w:color w:val="808080" w:themeColor="background1" w:themeShade="80"/>
-        </w:rPr>
-        <w:t>spectically</w:t>
-      </w:r>
-      <w:proofErr w:type="spellEnd"/>
-      <w:r>
-        <w:rPr>
-          <w:color w:val="808080" w:themeColor="background1" w:themeShade="80"/>
-        </w:rPr>
-        <w:t xml:space="preserve"> </w:t>
-      </w:r>
-      <w:proofErr w:type="spellStart"/>
-      <w:r>
-        <w:rPr>
-          <w:color w:val="808080" w:themeColor="background1" w:themeShade="80"/>
-        </w:rPr>
-        <w:t>obliterating</w:t>
-      </w:r>
-      <w:proofErr w:type="spellEnd"/>
-      <w:r>
-        <w:rPr>
-          <w:color w:val="808080" w:themeColor="background1" w:themeShade="80"/>
-        </w:rPr>
-        <w:t xml:space="preserve"> </w:t>
-      </w:r>
-      <w:proofErr w:type="spellStart"/>
-      <w:r>
-        <w:rPr>
-          <w:color w:val="808080" w:themeColor="background1" w:themeShade="80"/>
-        </w:rPr>
-        <w:t>hords</w:t>
-      </w:r>
-      <w:proofErr w:type="spellEnd"/>
-      <w:r>
-        <w:rPr>
-          <w:color w:val="808080" w:themeColor="background1" w:themeShade="80"/>
-        </w:rPr>
-        <w:t xml:space="preserve"> </w:t>
-      </w:r>
-      <w:proofErr w:type="spellStart"/>
-      <w:r>
-        <w:rPr>
-          <w:color w:val="808080" w:themeColor="background1" w:themeShade="80"/>
-        </w:rPr>
-        <w:t>of</w:t>
-      </w:r>
-      <w:proofErr w:type="spellEnd"/>
-      <w:r>
-        <w:rPr>
-          <w:color w:val="808080" w:themeColor="background1" w:themeShade="80"/>
-        </w:rPr>
-        <w:t xml:space="preserve"> </w:t>
-      </w:r>
-      <w:proofErr w:type="spellStart"/>
-      <w:r>
-        <w:rPr>
-          <w:color w:val="808080" w:themeColor="background1" w:themeShade="80"/>
-        </w:rPr>
-        <w:t>robots</w:t>
-      </w:r>
-      <w:proofErr w:type="spellEnd"/>
-      <w:r>
-        <w:rPr>
-          <w:color w:val="808080" w:themeColor="background1" w:themeShade="80"/>
-        </w:rPr>
-        <w:t xml:space="preserve"> </w:t>
-      </w:r>
-      <w:proofErr w:type="spellStart"/>
-      <w:r>
-        <w:rPr>
-          <w:color w:val="808080" w:themeColor="background1" w:themeShade="80"/>
-        </w:rPr>
-        <w:t>and</w:t>
-      </w:r>
-      <w:proofErr w:type="spellEnd"/>
-      <w:r>
-        <w:rPr>
-          <w:color w:val="808080" w:themeColor="background1" w:themeShade="80"/>
-        </w:rPr>
-        <w:t xml:space="preserve"> </w:t>
-      </w:r>
-      <w:proofErr w:type="spellStart"/>
-      <w:r>
-        <w:rPr>
-          <w:color w:val="808080" w:themeColor="background1" w:themeShade="80"/>
-        </w:rPr>
-        <w:t>overcoming</w:t>
-      </w:r>
-      <w:proofErr w:type="spellEnd"/>
-      <w:r>
-        <w:rPr>
-          <w:color w:val="808080" w:themeColor="background1" w:themeShade="80"/>
-        </w:rPr>
-        <w:t xml:space="preserve"> </w:t>
-      </w:r>
-      <w:proofErr w:type="spellStart"/>
-      <w:r>
-        <w:rPr>
-          <w:color w:val="808080" w:themeColor="background1" w:themeShade="80"/>
-        </w:rPr>
-        <w:t>their</w:t>
-      </w:r>
-      <w:proofErr w:type="spellEnd"/>
-      <w:r>
-        <w:rPr>
-          <w:color w:val="808080" w:themeColor="background1" w:themeShade="80"/>
-        </w:rPr>
-        <w:t xml:space="preserve"> </w:t>
-      </w:r>
-      <w:proofErr w:type="spellStart"/>
-      <w:r>
-        <w:rPr>
-          <w:color w:val="808080" w:themeColor="background1" w:themeShade="80"/>
-        </w:rPr>
-        <w:t>seemingly</w:t>
-      </w:r>
-      <w:proofErr w:type="spellEnd"/>
-      <w:r>
-        <w:rPr>
-          <w:color w:val="808080" w:themeColor="background1" w:themeShade="80"/>
-        </w:rPr>
-        <w:t xml:space="preserve"> </w:t>
-      </w:r>
-      <w:proofErr w:type="spellStart"/>
-      <w:r>
-        <w:rPr>
-          <w:color w:val="808080" w:themeColor="background1" w:themeShade="80"/>
-        </w:rPr>
-        <w:t>endless</w:t>
-      </w:r>
-      <w:proofErr w:type="spellEnd"/>
-      <w:r>
-        <w:rPr>
-          <w:color w:val="808080" w:themeColor="background1" w:themeShade="80"/>
-        </w:rPr>
-        <w:t xml:space="preserve"> </w:t>
-      </w:r>
-      <w:proofErr w:type="spellStart"/>
-      <w:r>
-        <w:rPr>
-          <w:color w:val="808080" w:themeColor="background1" w:themeShade="80"/>
-        </w:rPr>
-        <w:t>attacks</w:t>
-      </w:r>
-      <w:proofErr w:type="spellEnd"/>
-      <w:r>
-        <w:rPr>
-          <w:color w:val="808080" w:themeColor="background1" w:themeShade="80"/>
-        </w:rPr>
-        <w:t xml:space="preserve"> just in time </w:t>
-      </w:r>
-      <w:proofErr w:type="spellStart"/>
-      <w:r>
-        <w:rPr>
-          <w:color w:val="808080" w:themeColor="background1" w:themeShade="80"/>
-        </w:rPr>
-        <w:t>to</w:t>
-      </w:r>
-      <w:proofErr w:type="spellEnd"/>
-      <w:r>
-        <w:rPr>
-          <w:color w:val="808080" w:themeColor="background1" w:themeShade="80"/>
-        </w:rPr>
-        <w:t xml:space="preserve"> save </w:t>
-      </w:r>
-      <w:proofErr w:type="spellStart"/>
-      <w:r>
-        <w:rPr>
-          <w:color w:val="808080" w:themeColor="background1" w:themeShade="80"/>
-        </w:rPr>
-        <w:t>civilisation</w:t>
-      </w:r>
-      <w:proofErr w:type="spellEnd"/>
-      <w:r>
-        <w:rPr>
-          <w:color w:val="808080" w:themeColor="background1" w:themeShade="80"/>
-        </w:rPr>
-        <w:t>.</w:t>
-      </w:r>
-    </w:p>
-    <w:p/>
-    <w:p>
-      <w:pPr>
-        <w:rPr>
-          <w:b/>
-        </w:rPr>
-      </w:pPr>
-      <w:r>
-        <w:rPr>
-          <w:b/>
-        </w:rPr>
-        <w:t>Wo liegt der Spaß</w:t>
-      </w:r>
-    </w:p>
-    <w:p>
-      <w:r>
-        <w:t xml:space="preserve">Das ermächtigende und befriedigende </w:t>
-      </w:r>
-      <w:r>
-        <w:t>Gefühl</w:t>
-      </w:r>
-      <w:r>
-        <w:t>,</w:t>
-      </w:r>
-      <w:r>
-        <w:t xml:space="preserve"> in einem rasenden Tempo</w:t>
-      </w:r>
-      <w:r>
-        <w:t xml:space="preserve"> </w:t>
-      </w:r>
-      <w:r>
-        <w:t>Horden von Robotern zu jagen</w:t>
-      </w:r>
-      <w:r>
-        <w:t xml:space="preserve"> und</w:t>
-      </w:r>
-      <w:r>
-        <w:t xml:space="preserve"> sie auf spektakuläre Weise </w:t>
-      </w:r>
-      <w:r>
-        <w:t>mit einem riesigen Hammer zu zerschmettern.</w:t>
-      </w:r>
-      <w:r>
-        <w:t xml:space="preserve"> </w:t>
-      </w:r>
-      <w:bookmarkStart w:id="0" w:name="_GoBack"/>
-      <w:bookmarkEnd w:id="0"/>
     </w:p>
     <w:p/>
     <w:p>
@@ -1002,6 +805,8 @@
       <w:r>
         <w:t>Musik und Spielfluss passen zum rhythmischen Schlagen des Hammers.</w:t>
       </w:r>
+      <w:bookmarkStart w:id="0" w:name="_GoBack"/>
+      <w:bookmarkEnd w:id="0"/>
     </w:p>
     <w:p>
       <w:pPr>
@@ -1155,8 +960,58 @@
     <w:p>
       <w:pPr>
         <w:pStyle w:val="Listenabsatz"/>
-      </w:pPr>
-    </w:p>
+        <w:numPr>
+          <w:ilvl w:val="0"/>
+          <w:numId w:val="1"/>
+        </w:numPr>
+      </w:pPr>
+      <w:r>
+        <w:rPr>
+          <w:b/>
+        </w:rPr>
+        <w:t>Bewegung macht Spaß</w:t>
+      </w:r>
+      <w:r>
+        <w:rPr>
+          <w:b/>
+        </w:rPr>
+        <w:t>.</w:t>
+      </w:r>
+      <w:r>
+        <w:t xml:space="preserve"> </w:t>
+      </w:r>
+      <w:r>
+        <w:t xml:space="preserve">Der Spieler darf sich über die Steuerung keine Gedanken </w:t>
+      </w:r>
+      <w:r>
+        <w:t>m</w:t>
+      </w:r>
+      <w:r>
+        <w:t xml:space="preserve">achen </w:t>
+      </w:r>
+      <w:r>
+        <w:t>müssen – sie fühlt sich einfach gut an.</w:t>
+      </w:r>
+    </w:p>
+    <w:p>
+      <w:pPr>
+        <w:pStyle w:val="Listenabsatz"/>
+      </w:pPr>
+    </w:p>
+    <w:p>
+      <w:pPr>
+        <w:rPr>
+          <w:b/>
+        </w:rPr>
+      </w:pPr>
+      <w:r>
+        <w:rPr>
+          <w:b/>
+        </w:rPr>
+        <w:t>Die typischen drei Minuten des Spiels</w:t>
+      </w:r>
+    </w:p>
+    <w:p/>
     <w:p/>
     <w:p>
       <w:pPr>

</xml_diff>

<commit_message>
Added Sprites for ground, enemies and support bems
</commit_message>
<xml_diff>
--- a/Documentation/HammerManPitchDocument.docx
+++ b/Documentation/HammerManPitchDocument.docx
@@ -37,12 +37,14 @@
         <w:rPr>
           <w:sz w:val="72"/>
           <w:szCs w:val="72"/>
+          <w:lang w:val="en-US"/>
         </w:rPr>
       </w:pPr>
       <w:r>
         <w:rPr>
           <w:sz w:val="72"/>
           <w:szCs w:val="72"/>
+          <w:lang w:val="en-US"/>
         </w:rPr>
         <w:t>Fury Entertainment</w:t>
       </w:r>
@@ -208,109 +210,257 @@
         </w:tc>
       </w:tr>
     </w:tbl>
+    <w:p>
+      <w:pPr>
+        <w:rPr>
+          <w:color w:val="808080" w:themeColor="background1" w:themeShade="80"/>
+        </w:rPr>
+      </w:pPr>
+    </w:p>
+    <w:p>
+      <w:pPr>
+        <w:rPr>
+          <w:b/>
+          <w:color w:val="808080" w:themeColor="background1" w:themeShade="80"/>
+        </w:rPr>
+      </w:pPr>
+      <w:r>
+        <w:rPr>
+          <w:b/>
+          <w:color w:val="808080" w:themeColor="background1" w:themeShade="80"/>
+        </w:rPr>
+        <w:t>Vision Statement</w:t>
+      </w:r>
+    </w:p>
+    <w:p>
+      <w:pPr>
+        <w:rPr>
+          <w:color w:val="808080" w:themeColor="background1" w:themeShade="80"/>
+        </w:rPr>
+      </w:pPr>
+      <w:r>
+        <w:rPr>
+          <w:color w:val="808080" w:themeColor="background1" w:themeShade="80"/>
+        </w:rPr>
+        <w:t>“Hammer Man” ist ein</w:t>
+      </w:r>
+      <w:r>
+        <w:rPr>
+          <w:color w:val="808080" w:themeColor="background1" w:themeShade="80"/>
+        </w:rPr>
+        <w:t xml:space="preserve"> im </w:t>
+      </w:r>
+      <w:proofErr w:type="spellStart"/>
+      <w:r>
+        <w:rPr>
+          <w:color w:val="808080" w:themeColor="background1" w:themeShade="80"/>
+        </w:rPr>
+        <w:t>Arcade</w:t>
+      </w:r>
+      <w:proofErr w:type="spellEnd"/>
+      <w:r>
+        <w:rPr>
+          <w:color w:val="808080" w:themeColor="background1" w:themeShade="80"/>
+        </w:rPr>
+        <w:t xml:space="preserve"> Stil</w:t>
+      </w:r>
+      <w:r>
+        <w:rPr>
+          <w:color w:val="808080" w:themeColor="background1" w:themeShade="80"/>
+        </w:rPr>
+        <w:t xml:space="preserve"> gehaltener</w:t>
+      </w:r>
+      <w:r>
+        <w:rPr>
+          <w:color w:val="808080" w:themeColor="background1" w:themeShade="80"/>
+        </w:rPr>
+        <w:t xml:space="preserve"> Action </w:t>
+      </w:r>
+      <w:proofErr w:type="spellStart"/>
+      <w:r>
+        <w:rPr>
+          <w:color w:val="808080" w:themeColor="background1" w:themeShade="80"/>
+        </w:rPr>
+        <w:t>Platformer</w:t>
+      </w:r>
+      <w:proofErr w:type="spellEnd"/>
+      <w:r>
+        <w:rPr>
+          <w:color w:val="808080" w:themeColor="background1" w:themeShade="80"/>
+        </w:rPr>
+        <w:t xml:space="preserve"> für den PC</w:t>
+      </w:r>
+      <w:r>
+        <w:rPr>
+          <w:color w:val="808080" w:themeColor="background1" w:themeShade="80"/>
+        </w:rPr>
+        <w:t>.</w:t>
+      </w:r>
+      <w:r>
+        <w:rPr>
+          <w:color w:val="808080" w:themeColor="background1" w:themeShade="80"/>
+        </w:rPr>
+        <w:t xml:space="preserve"> </w:t>
+      </w:r>
+      <w:r>
+        <w:rPr>
+          <w:color w:val="808080" w:themeColor="background1" w:themeShade="80"/>
+        </w:rPr>
+        <w:t xml:space="preserve">Der </w:t>
+      </w:r>
+      <w:r>
+        <w:rPr>
+          <w:color w:val="808080" w:themeColor="background1" w:themeShade="80"/>
+        </w:rPr>
+        <w:t>Spieler</w:t>
+      </w:r>
+      <w:r>
+        <w:rPr>
+          <w:color w:val="808080" w:themeColor="background1" w:themeShade="80"/>
+        </w:rPr>
+        <w:t xml:space="preserve"> übernimmt</w:t>
+      </w:r>
+      <w:r>
+        <w:rPr>
+          <w:color w:val="808080" w:themeColor="background1" w:themeShade="80"/>
+        </w:rPr>
+        <w:t xml:space="preserve"> die </w:t>
+      </w:r>
+      <w:r>
+        <w:rPr>
+          <w:color w:val="808080" w:themeColor="background1" w:themeShade="80"/>
+        </w:rPr>
+        <w:t>Rolle</w:t>
+      </w:r>
+      <w:r>
+        <w:rPr>
+          <w:color w:val="808080" w:themeColor="background1" w:themeShade="80"/>
+        </w:rPr>
+        <w:t xml:space="preserve"> von Hammer Man, einem Superhelden, der in einer amerikanischen Vorstadt der 80er mit seinem </w:t>
+      </w:r>
+      <w:r>
+        <w:rPr>
+          <w:color w:val="808080" w:themeColor="background1" w:themeShade="80"/>
+        </w:rPr>
+        <w:t xml:space="preserve">riesigen </w:t>
+      </w:r>
+      <w:r>
+        <w:rPr>
+          <w:color w:val="808080" w:themeColor="background1" w:themeShade="80"/>
+        </w:rPr>
+        <w:t xml:space="preserve">Hammer einer Invasion kleiner Roboter </w:t>
+      </w:r>
+      <w:r>
+        <w:rPr>
+          <w:color w:val="808080" w:themeColor="background1" w:themeShade="80"/>
+        </w:rPr>
+        <w:t>mit wuchtigen Schläge</w:t>
+      </w:r>
+      <w:r>
+        <w:rPr>
+          <w:color w:val="808080" w:themeColor="background1" w:themeShade="80"/>
+        </w:rPr>
+        <w:t>n</w:t>
+      </w:r>
+      <w:r>
+        <w:rPr>
+          <w:color w:val="808080" w:themeColor="background1" w:themeShade="80"/>
+        </w:rPr>
+        <w:t xml:space="preserve"> </w:t>
+      </w:r>
+      <w:r>
+        <w:rPr>
+          <w:color w:val="808080" w:themeColor="background1" w:themeShade="80"/>
+        </w:rPr>
+        <w:t>Einhalt gebietet.</w:t>
+      </w:r>
+      <w:r>
+        <w:rPr>
+          <w:color w:val="808080" w:themeColor="background1" w:themeShade="80"/>
+        </w:rPr>
+        <w:t xml:space="preserve"> Man bewegt Hammer Man mit den Pfeiltasten über die verschiedenen Etagen eines der Häuser der Vorstadt</w:t>
+      </w:r>
+      <w:r>
+        <w:rPr>
+          <w:color w:val="808080" w:themeColor="background1" w:themeShade="80"/>
+        </w:rPr>
+        <w:t xml:space="preserve">, </w:t>
+      </w:r>
+      <w:proofErr w:type="gramStart"/>
+      <w:r>
+        <w:rPr>
+          <w:color w:val="808080" w:themeColor="background1" w:themeShade="80"/>
+        </w:rPr>
+        <w:t>das</w:t>
+      </w:r>
+      <w:proofErr w:type="gramEnd"/>
+      <w:r>
+        <w:rPr>
+          <w:color w:val="808080" w:themeColor="background1" w:themeShade="80"/>
+        </w:rPr>
+        <w:t xml:space="preserve"> in einer 2D Seitena</w:t>
+      </w:r>
+      <w:r>
+        <w:rPr>
+          <w:color w:val="808080" w:themeColor="background1" w:themeShade="80"/>
+        </w:rPr>
+        <w:t>nsicht dargestellt wird.</w:t>
+      </w:r>
+      <w:bookmarkStart w:id="0" w:name="_GoBack"/>
+      <w:bookmarkEnd w:id="0"/>
+    </w:p>
+    <w:p>
+      <w:pPr>
+        <w:rPr>
+          <w:b/>
+          <w:bCs/>
+        </w:rPr>
+      </w:pPr>
+      <w:r>
+        <w:rPr>
+          <w:b/>
+          <w:bCs/>
+        </w:rPr>
+        <w:t>Vision Statement</w:t>
+      </w:r>
+      <w:r>
+        <w:rPr>
+          <w:b/>
+          <w:bCs/>
+        </w:rPr>
+        <w:t xml:space="preserve"> </w:t>
+      </w:r>
+    </w:p>
+    <w:p>
+      <w:r>
+        <w:t xml:space="preserve">“Hammer Man” ist ein im </w:t>
+      </w:r>
+      <w:proofErr w:type="spellStart"/>
+      <w:r>
+        <w:t>Arcade</w:t>
+      </w:r>
+      <w:proofErr w:type="spellEnd"/>
+      <w:r>
+        <w:t xml:space="preserve"> Stil gehaltener Action </w:t>
+      </w:r>
+      <w:proofErr w:type="spellStart"/>
+      <w:r>
+        <w:t>Platformer</w:t>
+      </w:r>
+      <w:proofErr w:type="spellEnd"/>
+      <w:r>
+        <w:t xml:space="preserve"> für den PC. Der Spieler übernimmt die Rolle von Hammer Man, einem Superhelden, der eine amerikanische Vorstadt der 80er mit seinem riesigen Hammer und wuchtigen Schlägen gegen eine Invasion kleiner Roboter verteidigt. Man bewegt Hammer Man mit den Pfeiltasten über die verschiedenen Etagen eines der Häuser der Vorstadt, </w:t>
+      </w:r>
+      <w:proofErr w:type="gramStart"/>
+      <w:r>
+        <w:t>das</w:t>
+      </w:r>
+      <w:proofErr w:type="gramEnd"/>
+      <w:r>
+        <w:t xml:space="preserve"> in einer 2D Seitenansicht dargestellt wird.</w:t>
+      </w:r>
+    </w:p>
     <w:p/>
-    <w:p>
-      <w:pPr>
-        <w:rPr>
-          <w:b/>
-        </w:rPr>
-      </w:pPr>
-      <w:r>
-        <w:rPr>
-          <w:b/>
-        </w:rPr>
-        <w:t>Vision Statement</w:t>
-      </w:r>
-    </w:p>
-    <w:p>
-      <w:r>
-        <w:t>“Hammer Man” ist ein</w:t>
-      </w:r>
-      <w:r>
-        <w:t xml:space="preserve"> im </w:t>
-      </w:r>
-      <w:proofErr w:type="spellStart"/>
-      <w:r>
-        <w:t>Arcade</w:t>
-      </w:r>
-      <w:proofErr w:type="spellEnd"/>
-      <w:r>
-        <w:t xml:space="preserve"> Stil</w:t>
-      </w:r>
-      <w:r>
-        <w:t xml:space="preserve"> gehaltener</w:t>
-      </w:r>
-      <w:r>
-        <w:t xml:space="preserve"> Action </w:t>
-      </w:r>
-      <w:proofErr w:type="spellStart"/>
-      <w:r>
-        <w:t>Platformer</w:t>
-      </w:r>
-      <w:proofErr w:type="spellEnd"/>
-      <w:r>
-        <w:t xml:space="preserve"> für den PC</w:t>
-      </w:r>
-      <w:r>
-        <w:t>.</w:t>
-      </w:r>
-      <w:r>
-        <w:t xml:space="preserve"> </w:t>
-      </w:r>
-      <w:r>
-        <w:t xml:space="preserve">Der </w:t>
-      </w:r>
-      <w:r>
-        <w:t>Spieler</w:t>
-      </w:r>
-      <w:r>
-        <w:t xml:space="preserve"> übernimmt</w:t>
-      </w:r>
-      <w:r>
-        <w:t xml:space="preserve"> die </w:t>
-      </w:r>
-      <w:r>
-        <w:t>Rolle</w:t>
-      </w:r>
-      <w:r>
-        <w:t xml:space="preserve"> von Hammer Man, einem Superhelden, der in einer amerikanischen Vorstadt der 80er mit seinem </w:t>
-      </w:r>
-      <w:r>
-        <w:t xml:space="preserve">riesigen </w:t>
-      </w:r>
-      <w:r>
-        <w:t xml:space="preserve">Hammer einer Invasion kleiner Roboter </w:t>
-      </w:r>
-      <w:r>
-        <w:t>mit wuchtigen Schläge</w:t>
-      </w:r>
-      <w:r>
-        <w:t>n</w:t>
-      </w:r>
-      <w:r>
-        <w:t xml:space="preserve"> </w:t>
-      </w:r>
-      <w:r>
-        <w:t>Einhalt gebietet.</w:t>
-      </w:r>
-      <w:r>
-        <w:t xml:space="preserve"> Man bewegt Hammer Man mit den Pfeiltasten über die verschiedenen Etagen eines der Häuser der Vorstadt</w:t>
-      </w:r>
-      <w:r>
-        <w:t xml:space="preserve">, </w:t>
-      </w:r>
-      <w:proofErr w:type="gramStart"/>
-      <w:r>
-        <w:t>das</w:t>
-      </w:r>
-      <w:proofErr w:type="gramEnd"/>
-      <w:r>
-        <w:t xml:space="preserve"> in einer 2D Seitena</w:t>
-      </w:r>
-      <w:r>
-        <w:t>nsicht dargestellt wird.</w:t>
-      </w:r>
-    </w:p>
     <w:p>
       <w:r>
         <w:rPr>
@@ -473,6 +623,7 @@
         <w:rPr>
           <w:b/>
         </w:rPr>
+        <w:lastRenderedPageBreak/>
         <w:t>Platforms</w:t>
       </w:r>
       <w:proofErr w:type="spellEnd"/>
@@ -561,7 +712,6 @@
         <w:rPr>
           <w:b/>
         </w:rPr>
-        <w:lastRenderedPageBreak/>
         <w:t>Features</w:t>
       </w:r>
       <w:r>
@@ -588,36 +738,47 @@
     <w:p>
       <w:pPr>
         <w:ind w:left="2124" w:hanging="2124"/>
-      </w:pPr>
-      <w:r>
-        <w:rPr>
-          <w:b/>
+        <w:rPr>
+          <w:lang w:val="en-US"/>
+        </w:rPr>
+      </w:pPr>
+      <w:proofErr w:type="spellStart"/>
+      <w:r>
+        <w:rPr>
+          <w:b/>
+          <w:lang w:val="en-US"/>
         </w:rPr>
         <w:t>Technologien</w:t>
       </w:r>
-      <w:r>
+      <w:proofErr w:type="spellEnd"/>
+      <w:r>
+        <w:rPr>
+          <w:lang w:val="en-US"/>
+        </w:rPr>
         <w:t>:</w:t>
       </w:r>
       <w:r>
+        <w:rPr>
+          <w:lang w:val="en-US"/>
+        </w:rPr>
         <w:tab/>
+        <w:t xml:space="preserve">Unity, </w:t>
       </w:r>
       <w:proofErr w:type="spellStart"/>
       <w:r>
-        <w:t>Unity</w:t>
+        <w:rPr>
+          <w:lang w:val="en-US"/>
+        </w:rPr>
+        <w:t>Piskel</w:t>
       </w:r>
       <w:proofErr w:type="spellEnd"/>
-      <w:r>
-        <w:t xml:space="preserve">, </w:t>
-      </w:r>
-      <w:proofErr w:type="spellStart"/>
-      <w:r>
-        <w:t>Piskel</w:t>
-      </w:r>
-      <w:proofErr w:type="spellEnd"/>
     </w:p>
     <w:p>
       <w:pPr>
         <w:ind w:left="2124" w:hanging="2124"/>
+        <w:rPr>
+          <w:lang w:val="en-US"/>
+        </w:rPr>
       </w:pPr>
     </w:p>
     <w:p>
@@ -805,8 +966,6 @@
       <w:r>
         <w:t>Musik und Spielfluss passen zum rhythmischen Schlagen des Hammers.</w:t>
       </w:r>
-      <w:bookmarkStart w:id="0" w:name="_GoBack"/>
-      <w:bookmarkEnd w:id="0"/>
     </w:p>
     <w:p>
       <w:pPr>
@@ -1365,7 +1524,6 @@
   <w:style w:type="character" w:default="1" w:styleId="Absatz-Standardschriftart">
     <w:name w:val="Default Paragraph Font"/>
     <w:uiPriority w:val="1"/>
-    <w:semiHidden/>
     <w:unhideWhenUsed/>
   </w:style>
   <w:style w:type="table" w:default="1" w:styleId="NormaleTabelle">
@@ -1523,6 +1681,19 @@
       <w:ind w:left="720"/>
       <w:contextualSpacing/>
     </w:pPr>
+  </w:style>
+  <w:style w:type="paragraph" w:styleId="KeinLeerraum">
+    <w:name w:val="No Spacing"/>
+    <w:uiPriority w:val="1"/>
+    <w:qFormat/>
+    <w:rsid w:val="009053AF"/>
+    <w:pPr>
+      <w:spacing w:after="0" w:line="240" w:lineRule="auto"/>
+    </w:pPr>
+    <w:rPr>
+      <w:rFonts w:ascii="Times New Roman" w:hAnsi="Times New Roman"/>
+      <w:sz w:val="24"/>
+    </w:rPr>
   </w:style>
 </w:styles>
 </file>
@@ -1743,7 +1914,6 @@
   <w:style w:type="character" w:default="1" w:styleId="Absatz-Standardschriftart">
     <w:name w:val="Default Paragraph Font"/>
     <w:uiPriority w:val="1"/>
-    <w:semiHidden/>
     <w:unhideWhenUsed/>
   </w:style>
   <w:style w:type="table" w:default="1" w:styleId="NormaleTabelle">
@@ -1901,6 +2071,19 @@
       <w:ind w:left="720"/>
       <w:contextualSpacing/>
     </w:pPr>
+  </w:style>
+  <w:style w:type="paragraph" w:styleId="KeinLeerraum">
+    <w:name w:val="No Spacing"/>
+    <w:uiPriority w:val="1"/>
+    <w:qFormat/>
+    <w:rsid w:val="009053AF"/>
+    <w:pPr>
+      <w:spacing w:after="0" w:line="240" w:lineRule="auto"/>
+    </w:pPr>
+    <w:rPr>
+      <w:rFonts w:ascii="Times New Roman" w:hAnsi="Times New Roman"/>
+      <w:sz w:val="24"/>
+    </w:rPr>
   </w:style>
 </w:styles>
 </file>

</xml_diff>